<commit_message>
update picture schema database
</commit_message>
<xml_diff>
--- a/documents/french report.docx
+++ b/documents/french report.docx
@@ -1,6 +1,6 @@
 
 <file path=word/document.xml><?xml version="1.0" encoding="utf-8"?>
-<w:document xmlns:wpc="http://schemas.microsoft.com/office/word/2010/wordprocessingCanvas" xmlns:mc="http://schemas.openxmlformats.org/markup-compatibility/2006" xmlns:o="urn:schemas-microsoft-com:office:office" xmlns:r="http://schemas.openxmlformats.org/officeDocument/2006/relationships" xmlns:m="http://schemas.openxmlformats.org/officeDocument/2006/math" xmlns:v="urn:schemas-microsoft-com:vml" xmlns:wp14="http://schemas.microsoft.com/office/word/2010/wordprocessingDrawing" xmlns:wp="http://schemas.openxmlformats.org/drawingml/2006/wordprocessingDrawing" xmlns:w10="urn:schemas-microsoft-com:office:word" xmlns:w="http://schemas.openxmlformats.org/wordprocessingml/2006/main" xmlns:w14="http://schemas.microsoft.com/office/word/2010/wordml" xmlns:w15="http://schemas.microsoft.com/office/word/2012/wordml" xmlns:wpg="http://schemas.microsoft.com/office/word/2010/wordprocessingGroup" xmlns:wpi="http://schemas.microsoft.com/office/word/2010/wordprocessingInk" xmlns:wne="http://schemas.microsoft.com/office/word/2006/wordml" xmlns:wps="http://schemas.microsoft.com/office/word/2010/wordprocessingShape" mc:Ignorable="w14 w15 wp14">
+<w:document xmlns:wpc="http://schemas.microsoft.com/office/word/2010/wordprocessingCanvas" xmlns:cx="http://schemas.microsoft.com/office/drawing/2014/chartex" xmlns:cx1="http://schemas.microsoft.com/office/drawing/2015/9/8/chartex" xmlns:cx2="http://schemas.microsoft.com/office/drawing/2015/10/21/chartex" xmlns:cx3="http://schemas.microsoft.com/office/drawing/2016/5/9/chartex" xmlns:cx4="http://schemas.microsoft.com/office/drawing/2016/5/10/chartex" xmlns:cx5="http://schemas.microsoft.com/office/drawing/2016/5/11/chartex" xmlns:cx6="http://schemas.microsoft.com/office/drawing/2016/5/12/chartex" xmlns:cx7="http://schemas.microsoft.com/office/drawing/2016/5/13/chartex" xmlns:cx8="http://schemas.microsoft.com/office/drawing/2016/5/14/chartex" xmlns:mc="http://schemas.openxmlformats.org/markup-compatibility/2006" xmlns:aink="http://schemas.microsoft.com/office/drawing/2016/ink" xmlns:am3d="http://schemas.microsoft.com/office/drawing/2017/model3d" xmlns:o="urn:schemas-microsoft-com:office:office" xmlns:r="http://schemas.openxmlformats.org/officeDocument/2006/relationships" xmlns:m="http://schemas.openxmlformats.org/officeDocument/2006/math" xmlns:v="urn:schemas-microsoft-com:vml" xmlns:wp14="http://schemas.microsoft.com/office/word/2010/wordprocessingDrawing" xmlns:wp="http://schemas.openxmlformats.org/drawingml/2006/wordprocessingDrawing" xmlns:w10="urn:schemas-microsoft-com:office:word" xmlns:w="http://schemas.openxmlformats.org/wordprocessingml/2006/main" xmlns:w14="http://schemas.microsoft.com/office/word/2010/wordml" xmlns:w15="http://schemas.microsoft.com/office/word/2012/wordml" xmlns:w16cex="http://schemas.microsoft.com/office/word/2018/wordml/cex" xmlns:w16cid="http://schemas.microsoft.com/office/word/2016/wordml/cid" xmlns:w16="http://schemas.microsoft.com/office/word/2018/wordml" xmlns:w16se="http://schemas.microsoft.com/office/word/2015/wordml/symex" xmlns:wpg="http://schemas.microsoft.com/office/word/2010/wordprocessingGroup" xmlns:wpi="http://schemas.microsoft.com/office/word/2010/wordprocessingInk" xmlns:wne="http://schemas.microsoft.com/office/word/2006/wordml" xmlns:wps="http://schemas.microsoft.com/office/word/2010/wordprocessingShape" mc:Ignorable="w14 w15 w16se w16cid w16 w16cex wp14">
   <w:body>
     <w:p>
       <w:pPr>
@@ -2656,6 +2656,7 @@
       </w:pPr>
       <w:bookmarkStart w:id="1" w:name="_Toc32705889"/>
       <w:r>
+        <w:lastRenderedPageBreak/>
         <w:t xml:space="preserve">Table des </w:t>
       </w:r>
       <w:r>
@@ -2778,8 +2779,6 @@
         <w:pStyle w:val="Titre1"/>
       </w:pPr>
       <w:bookmarkStart w:id="2" w:name="_Toc32705890"/>
-      <w:bookmarkStart w:id="3" w:name="_GoBack"/>
-      <w:bookmarkEnd w:id="3"/>
       <w:r>
         <w:lastRenderedPageBreak/>
         <w:t>Remerciements</w:t>
@@ -3109,12 +3108,12 @@
         <w:pStyle w:val="Titre1"/>
         <w:jc w:val="both"/>
       </w:pPr>
-      <w:bookmarkStart w:id="4" w:name="_Toc32705891"/>
+      <w:bookmarkStart w:id="3" w:name="_Toc32705891"/>
       <w:r>
         <w:lastRenderedPageBreak/>
         <w:t>Introduction</w:t>
       </w:r>
-      <w:bookmarkEnd w:id="4"/>
+      <w:bookmarkEnd w:id="3"/>
     </w:p>
     <w:p>
       <w:pPr>
@@ -3279,7 +3278,7 @@
       <w:pPr>
         <w:pStyle w:val="Titre1"/>
       </w:pPr>
-      <w:bookmarkStart w:id="5" w:name="_Toc32705892"/>
+      <w:bookmarkStart w:id="4" w:name="_Toc32705892"/>
       <w:r>
         <w:t>Etude</w:t>
       </w:r>
@@ -3289,7 +3288,7 @@
       <w:r>
         <w:t xml:space="preserve"> du projet</w:t>
       </w:r>
-      <w:bookmarkEnd w:id="5"/>
+      <w:bookmarkEnd w:id="4"/>
     </w:p>
     <w:p>
       <w:pPr>
@@ -3299,21 +3298,21 @@
           <w:numId w:val="12"/>
         </w:numPr>
       </w:pPr>
-      <w:bookmarkStart w:id="6" w:name="_Toc32705893"/>
+      <w:bookmarkStart w:id="5" w:name="_Toc32705893"/>
       <w:r>
         <w:t>Introduction de l’étude</w:t>
       </w:r>
+      <w:bookmarkEnd w:id="5"/>
+    </w:p>
+    <w:p>
+      <w:pPr>
+        <w:pStyle w:val="Titre3"/>
+      </w:pPr>
+      <w:bookmarkStart w:id="6" w:name="_Toc32705894"/>
+      <w:r>
+        <w:t>Contexte et activité du client</w:t>
+      </w:r>
       <w:bookmarkEnd w:id="6"/>
-    </w:p>
-    <w:p>
-      <w:pPr>
-        <w:pStyle w:val="Titre3"/>
-      </w:pPr>
-      <w:bookmarkStart w:id="7" w:name="_Toc32705894"/>
-      <w:r>
-        <w:t>Contexte et activité du client</w:t>
-      </w:r>
-      <w:bookmarkEnd w:id="7"/>
     </w:p>
     <w:p>
       <w:pPr>
@@ -3423,11 +3422,11 @@
       <w:pPr>
         <w:pStyle w:val="Titre3"/>
       </w:pPr>
-      <w:bookmarkStart w:id="8" w:name="_Toc32705895"/>
+      <w:bookmarkStart w:id="7" w:name="_Toc32705895"/>
       <w:r>
         <w:t>Analyse du besoin</w:t>
       </w:r>
-      <w:bookmarkEnd w:id="8"/>
+      <w:bookmarkEnd w:id="7"/>
     </w:p>
     <w:p>
       <w:pPr>
@@ -3575,12 +3574,12 @@
       <w:pPr>
         <w:pStyle w:val="Titre3"/>
       </w:pPr>
-      <w:bookmarkStart w:id="9" w:name="_Toc32705896"/>
+      <w:bookmarkStart w:id="8" w:name="_Toc32705896"/>
       <w:r>
         <w:lastRenderedPageBreak/>
         <w:t>Objectifs du travail et attentes du client</w:t>
       </w:r>
-      <w:bookmarkEnd w:id="9"/>
+      <w:bookmarkEnd w:id="8"/>
     </w:p>
     <w:p>
       <w:pPr>
@@ -3910,11 +3909,11 @@
           <w:numId w:val="12"/>
         </w:numPr>
       </w:pPr>
-      <w:bookmarkStart w:id="10" w:name="_Toc32705897"/>
+      <w:bookmarkStart w:id="9" w:name="_Toc32705897"/>
       <w:r>
         <w:t>Matériel et méthodes</w:t>
       </w:r>
-      <w:bookmarkEnd w:id="10"/>
+      <w:bookmarkEnd w:id="9"/>
     </w:p>
     <w:p>
       <w:pPr>
@@ -3924,14 +3923,14 @@
           <w:numId w:val="24"/>
         </w:numPr>
       </w:pPr>
-      <w:bookmarkStart w:id="11" w:name="_Toc32705898"/>
+      <w:bookmarkStart w:id="10" w:name="_Toc32705898"/>
       <w:r>
         <w:t>Etude du problème</w:t>
       </w:r>
       <w:r>
         <w:t xml:space="preserve"> et questionnements préliminaires</w:t>
       </w:r>
-      <w:bookmarkEnd w:id="11"/>
+      <w:bookmarkEnd w:id="10"/>
     </w:p>
     <w:p>
       <w:pPr>
@@ -4796,11 +4795,11 @@
       <w:pPr>
         <w:pStyle w:val="Titre3"/>
       </w:pPr>
-      <w:bookmarkStart w:id="12" w:name="_Toc32705899"/>
+      <w:bookmarkStart w:id="11" w:name="_Toc32705899"/>
       <w:r>
         <w:t>Architecture de la solution et conception</w:t>
       </w:r>
-      <w:bookmarkEnd w:id="12"/>
+      <w:bookmarkEnd w:id="11"/>
     </w:p>
     <w:p>
       <w:pPr>
@@ -5306,7 +5305,7 @@
           <w:sz w:val="24"/>
           <w:lang w:val="fr-FR"/>
         </w:rPr>
-        <w:t xml:space="preserve"> de suite été adopté et qui d’ailleurs </w:t>
+        <w:t xml:space="preserve"> de suite été adopté et qui </w:t>
       </w:r>
       <w:r>
         <w:rPr>
@@ -5314,15 +5313,15 @@
           <w:lang w:val="fr-FR" w:eastAsia="fr-FR"/>
         </w:rPr>
         <w:drawing>
-          <wp:anchor distT="0" distB="0" distL="114300" distR="114300" simplePos="0" relativeHeight="251660288" behindDoc="0" locked="0" layoutInCell="1" allowOverlap="1" wp14:anchorId="51B0644D" wp14:editId="3A5868A7">
+          <wp:anchor distT="0" distB="0" distL="114300" distR="114300" simplePos="0" relativeHeight="251660288" behindDoc="0" locked="0" layoutInCell="1" allowOverlap="1" wp14:anchorId="51B0644D" wp14:editId="52355FE5">
             <wp:simplePos x="0" y="0"/>
             <wp:positionH relativeFrom="margin">
-              <wp:posOffset>-223520</wp:posOffset>
+              <wp:posOffset>-220345</wp:posOffset>
             </wp:positionH>
             <wp:positionV relativeFrom="paragraph">
-              <wp:posOffset>995680</wp:posOffset>
+              <wp:posOffset>998855</wp:posOffset>
             </wp:positionV>
-            <wp:extent cx="6212205" cy="3324225"/>
+            <wp:extent cx="6211570" cy="3324225"/>
             <wp:effectExtent l="0" t="0" r="0" b="9525"/>
             <wp:wrapSquare wrapText="bothSides"/>
             <wp:docPr id="2" name="Image 2"/>
@@ -5351,7 +5350,7 @@
                   <pic:spPr>
                     <a:xfrm>
                       <a:off x="0" y="0"/>
-                      <a:ext cx="6212205" cy="3324225"/>
+                      <a:ext cx="6211570" cy="3324225"/>
                     </a:xfrm>
                     <a:prstGeom prst="rect">
                       <a:avLst/>
@@ -5368,6 +5367,13 @@
             </wp14:sizeRelV>
           </wp:anchor>
         </w:drawing>
+      </w:r>
+      <w:r>
+        <w:rPr>
+          <w:sz w:val="24"/>
+          <w:lang w:val="fr-FR"/>
+        </w:rPr>
+        <w:t xml:space="preserve">d’ailleurs </w:t>
       </w:r>
       <w:r>
         <w:rPr>
@@ -5421,7 +5427,7 @@
                                 <w:lang w:val="fr-FR"/>
                               </w:rPr>
                             </w:pPr>
-                            <w:bookmarkStart w:id="13" w:name="_Toc32705916"/>
+                            <w:bookmarkStart w:id="12" w:name="_Toc32705916"/>
                             <w:r>
                               <w:rPr>
                                 <w:lang w:val="fr-FR"/>
@@ -5464,7 +5470,7 @@
                               </w:rPr>
                               <w:t xml:space="preserve"> : Représentation schématique de la base de données utilisée au sein du projet</w:t>
                             </w:r>
-                            <w:bookmarkEnd w:id="13"/>
+                            <w:bookmarkEnd w:id="12"/>
                           </w:p>
                         </w:txbxContent>
                       </wps:txbx>
@@ -5561,6 +5567,8 @@
         </w:rPr>
         <w:t>nous aura suivi jusqu’à la fin du projet.</w:t>
       </w:r>
+      <w:bookmarkStart w:id="13" w:name="_GoBack"/>
+      <w:bookmarkEnd w:id="13"/>
     </w:p>
     <w:p>
       <w:pPr>
@@ -5695,6 +5703,9 @@
         <w:t>ièrement judicieux et commode d’élaborer</w:t>
       </w:r>
       <w:r>
+        <w:rPr>
+          <w:lang w:val="fr-FR"/>
+        </w:rPr>
         <w:t xml:space="preserve"> </w:t>
       </w:r>
       <w:r>
@@ -6130,21 +6141,7 @@
           <w:sz w:val="24"/>
           <w:lang w:val="fr-FR"/>
         </w:rPr>
-        <w:t>,</w:t>
-      </w:r>
-      <w:r>
-        <w:rPr>
-          <w:sz w:val="24"/>
-          <w:lang w:val="fr-FR"/>
-        </w:rPr>
-        <w:t xml:space="preserve"> de par notre étude conceptuelle</w:t>
-      </w:r>
-      <w:r>
-        <w:rPr>
-          <w:sz w:val="24"/>
-          <w:lang w:val="fr-FR"/>
-        </w:rPr>
-        <w:t>,</w:t>
+        <w:t>, de par notre étude conceptuelle,</w:t>
       </w:r>
       <w:r>
         <w:rPr>
@@ -6249,11 +6246,11 @@
       <w:pPr>
         <w:pStyle w:val="Titre3"/>
       </w:pPr>
-      <w:bookmarkStart w:id="15" w:name="_Toc32705900"/>
+      <w:bookmarkStart w:id="14" w:name="_Toc32705900"/>
       <w:r>
         <w:t>Mise en œuvre de la solution et ressources utilisées</w:t>
       </w:r>
-      <w:bookmarkEnd w:id="15"/>
+      <w:bookmarkEnd w:id="14"/>
     </w:p>
     <w:p>
       <w:pPr>
@@ -6600,6 +6597,7 @@
           <w:sz w:val="24"/>
           <w:lang w:val="fr-FR"/>
         </w:rPr>
+        <w:lastRenderedPageBreak/>
         <w:t xml:space="preserve">Au niveau du serveur, nous avions besoin d’un serveur web afin d’exécuter le code PHP. Pour se faire, nous avions commencé par utiliser le serveur Apache. C’est un serveur très connu et qui fonctionne très bien. Cependant, toujours dans un souci de déploiement, nous préférions un serveur qui soit intégré à notre dossier de projet. Comme le logiciel est utilisé en local, c’est-à-dire qu’il n’est pas connecté à Internet, nous avons pu nous servir du server web intégré à Symfony. Ce qui nous a permis de nous passer </w:t>
       </w:r>
       <w:r>
@@ -6643,23 +6641,14 @@
           <w:sz w:val="24"/>
           <w:lang w:val="fr-FR"/>
         </w:rPr>
-        <w:t xml:space="preserve">De plus, au niveau de la gestion des documents génériques, nous pensions utiliser des fichier PDF remplissable. Cependant, cette solution nous contraignait à devoir acheter une license </w:t>
-      </w:r>
-      <w:r>
-        <w:rPr>
-          <w:color w:val="385623" w:themeColor="accent6" w:themeShade="80"/>
-          <w:sz w:val="24"/>
-          <w:lang w:val="fr-FR"/>
-        </w:rPr>
-        <w:lastRenderedPageBreak/>
-        <w:t>Adobe afin de pouvoir remplir les fichiers PDF. Nous avons donc cherché d’autres solutions, et nous avons décidé d’utiliser plutôt des fichiers word (DOCX). Ceux-ci sont en effet remplissable directement par le code PHP et les modules Symfony.</w:t>
+        <w:t>De plus, au niveau de la gestion des documents génériques, nous pensions utiliser des fichier PDF remplissable. Cependant, cette solution nous contraignait à devoir acheter une license Adobe afin de pouvoir remplir les fichiers PDF. Nous avons donc cherché d’autres solutions, et nous avons décidé d’utiliser plutôt des fichiers word (DOCX). Ceux-ci sont en effet remplissable directement par le code PHP et les modules Symfony.</w:t>
       </w:r>
     </w:p>
     <w:p>
       <w:pPr>
         <w:pStyle w:val="Titre4"/>
       </w:pPr>
-      <w:bookmarkStart w:id="16" w:name="_Toc32705901"/>
+      <w:bookmarkStart w:id="15" w:name="_Toc32705901"/>
       <w:r>
         <w:t xml:space="preserve">Le </w:t>
       </w:r>
@@ -6678,7 +6667,7 @@
       <w:r>
         <w:t>aspect fonctionnel</w:t>
       </w:r>
-      <w:bookmarkEnd w:id="16"/>
+      <w:bookmarkEnd w:id="15"/>
     </w:p>
     <w:p>
       <w:pPr>
@@ -6806,6 +6795,7 @@
           <w:color w:val="385623" w:themeColor="accent6" w:themeShade="80"/>
           <w:lang w:val="fr-FR"/>
         </w:rPr>
+        <w:lastRenderedPageBreak/>
         <w:t>u</w:t>
       </w:r>
       <w:r>
@@ -7740,28 +7730,43 @@
     <w:p>
       <w:pPr>
         <w:pStyle w:val="Titre4"/>
-      </w:pPr>
-      <w:bookmarkStart w:id="17" w:name="_Toc32705902"/>
-      <w:r>
-        <w:lastRenderedPageBreak/>
+        <w:rPr>
+          <w:lang w:val="fr-FR"/>
+        </w:rPr>
+      </w:pPr>
+      <w:bookmarkStart w:id="16" w:name="_Toc32705902"/>
+      <w:r>
+        <w:rPr>
+          <w:lang w:val="fr-FR"/>
+        </w:rPr>
         <w:t xml:space="preserve">Le </w:t>
       </w:r>
       <w:r>
         <w:rPr>
           <w:i/>
+          <w:lang w:val="fr-FR"/>
         </w:rPr>
         <w:t>frontend</w:t>
       </w:r>
       <w:r>
+        <w:rPr>
+          <w:lang w:val="fr-FR"/>
+        </w:rPr>
         <w:t xml:space="preserve"> ou </w:t>
       </w:r>
       <w:r>
+        <w:rPr>
+          <w:lang w:val="fr-FR"/>
+        </w:rPr>
         <w:t xml:space="preserve">la </w:t>
       </w:r>
       <w:r>
+        <w:rPr>
+          <w:lang w:val="fr-FR"/>
+        </w:rPr>
         <w:t>relation directe avec l’utilisateur</w:t>
       </w:r>
-      <w:bookmarkEnd w:id="17"/>
+      <w:bookmarkEnd w:id="16"/>
     </w:p>
     <w:p>
       <w:pPr>
@@ -7771,7 +7776,7 @@
           <w:numId w:val="12"/>
         </w:numPr>
       </w:pPr>
-      <w:bookmarkStart w:id="18" w:name="_Toc32705903"/>
+      <w:bookmarkStart w:id="17" w:name="_Toc32705903"/>
       <w:r>
         <w:t xml:space="preserve">Résultats et </w:t>
       </w:r>
@@ -7781,7 +7786,7 @@
       <w:r>
         <w:t>erspectives</w:t>
       </w:r>
-      <w:bookmarkEnd w:id="18"/>
+      <w:bookmarkEnd w:id="17"/>
     </w:p>
     <w:p>
       <w:pPr>
@@ -7791,11 +7796,11 @@
           <w:numId w:val="20"/>
         </w:numPr>
       </w:pPr>
-      <w:bookmarkStart w:id="19" w:name="_Toc32705904"/>
+      <w:bookmarkStart w:id="18" w:name="_Toc32705904"/>
       <w:r>
         <w:t>Utilisation de la solution</w:t>
       </w:r>
-      <w:bookmarkEnd w:id="19"/>
+      <w:bookmarkEnd w:id="18"/>
     </w:p>
     <w:p>
       <w:pPr>
@@ -7805,11 +7810,11 @@
           <w:numId w:val="21"/>
         </w:numPr>
       </w:pPr>
-      <w:bookmarkStart w:id="20" w:name="_Toc32705905"/>
+      <w:bookmarkStart w:id="19" w:name="_Toc32705905"/>
       <w:r>
         <w:t>Gestion des locataires</w:t>
       </w:r>
-      <w:bookmarkEnd w:id="20"/>
+      <w:bookmarkEnd w:id="19"/>
     </w:p>
     <w:p>
       <w:pPr>
@@ -8094,6 +8099,7 @@
         <w:rPr>
           <w:lang w:val="fr-FR"/>
         </w:rPr>
+        <w:lastRenderedPageBreak/>
         <w:t>Sexe,</w:t>
       </w:r>
     </w:p>
@@ -8283,127 +8289,488 @@
       <w:pPr>
         <w:pStyle w:val="Titre4"/>
       </w:pPr>
-      <w:bookmarkStart w:id="21" w:name="_Toc32705906"/>
+      <w:bookmarkStart w:id="20" w:name="_Toc32705906"/>
       <w:r>
         <w:t>Gestion des locaux</w:t>
       </w:r>
+      <w:bookmarkEnd w:id="20"/>
+    </w:p>
+    <w:p>
+      <w:pPr>
+        <w:rPr>
+          <w:lang w:val="fr-FR"/>
+        </w:rPr>
+      </w:pPr>
+      <w:r>
+        <w:rPr>
+          <w:lang w:val="fr-FR"/>
+        </w:rPr>
+        <w:t xml:space="preserve">Notre logiciel permet aussi </w:t>
+      </w:r>
+      <w:r>
+        <w:rPr>
+          <w:lang w:val="fr-FR"/>
+        </w:rPr>
+        <w:t>l</w:t>
+      </w:r>
+      <w:r>
+        <w:rPr>
+          <w:lang w:val="fr-FR"/>
+        </w:rPr>
+        <w:t>a gestion des locaux. Ceux-ci comprennent les appartements et les hangars. En effet, il est possible de louer soit un appartement, soit un hangar, soit les deux.</w:t>
+      </w:r>
+    </w:p>
+    <w:p>
+      <w:pPr>
+        <w:rPr>
+          <w:lang w:val="fr-FR"/>
+        </w:rPr>
+      </w:pPr>
+      <w:r>
+        <w:rPr>
+          <w:lang w:val="fr-FR"/>
+        </w:rPr>
+        <w:t xml:space="preserve">Pour ce faire, tout une partie du logiciel est consacrée aux locaux. </w:t>
+      </w:r>
+    </w:p>
+    <w:p>
+      <w:pPr>
+        <w:rPr>
+          <w:lang w:val="fr-FR"/>
+        </w:rPr>
+      </w:pPr>
+      <w:r>
+        <w:rPr>
+          <w:lang w:val="fr-FR"/>
+        </w:rPr>
+        <w:t>On peut ajouter de nouveaux locaux grâce au formulaire d’ajout approprié.</w:t>
+      </w:r>
+    </w:p>
+    <w:p>
+      <w:pPr>
+        <w:rPr>
+          <w:lang w:val="fr-FR"/>
+        </w:rPr>
+      </w:pPr>
+      <w:r>
+        <w:rPr>
+          <w:lang w:val="fr-FR"/>
+        </w:rPr>
+        <w:t>Plusieurs champs obligatoires sont à renseignés :</w:t>
+      </w:r>
+    </w:p>
+    <w:p>
+      <w:pPr>
+        <w:rPr>
+          <w:lang w:val="fr-FR"/>
+        </w:rPr>
+      </w:pPr>
+      <w:r>
+        <w:rPr>
+          <w:lang w:val="fr-FR"/>
+        </w:rPr>
+        <w:t>Le nom du local, son adresse, sa surface, son type (appartement / hangar) et s’il est meublé ou non.</w:t>
+      </w:r>
+    </w:p>
+    <w:p>
+      <w:pPr>
+        <w:rPr>
+          <w:lang w:val="fr-FR"/>
+        </w:rPr>
+      </w:pPr>
+      <w:r>
+        <w:rPr>
+          <w:lang w:val="fr-FR"/>
+        </w:rPr>
+        <w:t xml:space="preserve">Après avoir créé un local, </w:t>
+      </w:r>
+      <w:r>
+        <w:rPr>
+          <w:lang w:val="fr-FR"/>
+        </w:rPr>
+        <w:t>l’utilisateur peut associer des documents patrons au local. Comme ceci, chaque local possède ses propres documents patrons qui seront remplis automatiquement lors de la création d’un contrat.</w:t>
+      </w:r>
+    </w:p>
+    <w:p>
+      <w:pPr>
+        <w:rPr>
+          <w:lang w:val="fr-FR"/>
+        </w:rPr>
+      </w:pPr>
+    </w:p>
+    <w:p>
+      <w:pPr>
+        <w:rPr>
+          <w:lang w:val="fr-FR"/>
+        </w:rPr>
+      </w:pPr>
+      <w:r>
+        <w:rPr>
+          <w:lang w:val="fr-FR"/>
+        </w:rPr>
+        <w:t>Comme pour les locataires, il est possible de lister les locaux, de les modifier ou de les supprimer.</w:t>
+      </w:r>
+    </w:p>
+    <w:p>
+      <w:pPr>
+        <w:rPr>
+          <w:lang w:val="fr-FR"/>
+        </w:rPr>
+      </w:pPr>
+    </w:p>
+    <w:p>
+      <w:pPr>
+        <w:pStyle w:val="Titre4"/>
+      </w:pPr>
+      <w:bookmarkStart w:id="21" w:name="_Toc32705907"/>
+      <w:r>
+        <w:t>Gestion des contrats</w:t>
+      </w:r>
       <w:bookmarkEnd w:id="21"/>
     </w:p>
-    <w:p>
-      <w:pPr>
-        <w:rPr>
-          <w:lang w:val="fr-FR"/>
-        </w:rPr>
-      </w:pPr>
-      <w:r>
-        <w:rPr>
-          <w:lang w:val="fr-FR"/>
-        </w:rPr>
-        <w:t xml:space="preserve">Notre logiciel permet aussi </w:t>
-      </w:r>
-      <w:r>
-        <w:rPr>
-          <w:lang w:val="fr-FR"/>
-        </w:rPr>
-        <w:t>l</w:t>
-      </w:r>
-      <w:r>
-        <w:rPr>
-          <w:lang w:val="fr-FR"/>
-        </w:rPr>
-        <w:t>a gestion des locaux. Ceux-ci comprennent les appartements et les hangars. En effet, il est possible de louer soit un appartement, soit un hangar, soit les deux.</w:t>
-      </w:r>
-    </w:p>
-    <w:p>
-      <w:pPr>
-        <w:rPr>
-          <w:lang w:val="fr-FR"/>
-        </w:rPr>
-      </w:pPr>
-      <w:r>
-        <w:rPr>
-          <w:lang w:val="fr-FR"/>
-        </w:rPr>
-        <w:t xml:space="preserve">Pour ce faire, tout une partie du logiciel est consacrée aux locaux. </w:t>
-      </w:r>
-    </w:p>
-    <w:p>
-      <w:pPr>
-        <w:rPr>
-          <w:lang w:val="fr-FR"/>
-        </w:rPr>
-      </w:pPr>
-      <w:r>
-        <w:rPr>
-          <w:lang w:val="fr-FR"/>
-        </w:rPr>
-        <w:t>On peut ajouter de nouveaux locaux grâce au formulaire d’ajout approprié.</w:t>
-      </w:r>
-    </w:p>
-    <w:p>
-      <w:pPr>
-        <w:rPr>
-          <w:lang w:val="fr-FR"/>
-        </w:rPr>
-      </w:pPr>
-      <w:r>
-        <w:rPr>
-          <w:lang w:val="fr-FR"/>
-        </w:rPr>
-        <w:t>Plusieurs champs obligatoires sont à renseignés :</w:t>
-      </w:r>
-    </w:p>
-    <w:p>
-      <w:pPr>
-        <w:rPr>
-          <w:lang w:val="fr-FR"/>
-        </w:rPr>
-      </w:pPr>
-      <w:r>
-        <w:rPr>
-          <w:lang w:val="fr-FR"/>
-        </w:rPr>
-        <w:t>Le nom du local, son adresse, sa surface, son type (appartement / hangar) et s’il est meublé ou non.</w:t>
-      </w:r>
-    </w:p>
-    <w:p>
-      <w:pPr>
-        <w:rPr>
-          <w:lang w:val="fr-FR"/>
-        </w:rPr>
-      </w:pPr>
-      <w:r>
-        <w:rPr>
-          <w:lang w:val="fr-FR"/>
-        </w:rPr>
-        <w:t xml:space="preserve">Après avoir créé un local, </w:t>
-      </w:r>
-      <w:r>
-        <w:rPr>
-          <w:lang w:val="fr-FR"/>
-        </w:rPr>
-        <w:t>l’utilisateur peut associer des documents patrons au local. Comme ceci, chaque local possède ses propres documents patrons qui seront remplis automatiquement lors de la création d’un contrat.</w:t>
-      </w:r>
-    </w:p>
-    <w:p>
-      <w:pPr>
-        <w:rPr>
-          <w:lang w:val="fr-FR"/>
-        </w:rPr>
-      </w:pPr>
-    </w:p>
-    <w:p>
-      <w:pPr>
-        <w:rPr>
-          <w:lang w:val="fr-FR"/>
-        </w:rPr>
-      </w:pPr>
-      <w:r>
-        <w:rPr>
-          <w:lang w:val="fr-FR"/>
-        </w:rPr>
-        <w:t>Comme pour les locataires, il est possible de lister les locaux, de les modifier ou de les supprimer.</w:t>
-      </w:r>
+    <w:p/>
+    <w:p>
+      <w:pPr>
+        <w:rPr>
+          <w:lang w:val="fr-FR"/>
+        </w:rPr>
+      </w:pPr>
+      <w:r>
+        <w:rPr>
+          <w:lang w:val="fr-FR"/>
+        </w:rPr>
+        <w:t>Une fois que le l</w:t>
+      </w:r>
+      <w:r>
+        <w:rPr>
+          <w:lang w:val="fr-FR"/>
+        </w:rPr>
+        <w:t>ocal et le locataire ont été renseigné, il est alors possible de créer un contrat.</w:t>
+      </w:r>
+    </w:p>
+    <w:p>
+      <w:pPr>
+        <w:rPr>
+          <w:lang w:val="fr-FR"/>
+        </w:rPr>
+      </w:pPr>
+      <w:r>
+        <w:rPr>
+          <w:lang w:val="fr-FR"/>
+        </w:rPr>
+        <w:t>Pour ce faire, nous avons élaborer un formulaire de création de contrat</w:t>
+      </w:r>
+      <w:r>
+        <w:rPr>
+          <w:lang w:val="fr-FR"/>
+        </w:rPr>
+        <w:t xml:space="preserve">, dans lequel le logiciel va demander de remplir certains champs : </w:t>
+      </w:r>
+    </w:p>
+    <w:p>
+      <w:pPr>
+        <w:spacing w:after="0"/>
+        <w:rPr>
+          <w:lang w:val="fr-FR"/>
+        </w:rPr>
+      </w:pPr>
+      <w:r>
+        <w:rPr>
+          <w:lang w:val="fr-FR"/>
+        </w:rPr>
+        <w:t>Date de début du contrat,</w:t>
+      </w:r>
+    </w:p>
+    <w:p>
+      <w:pPr>
+        <w:spacing w:after="0"/>
+        <w:rPr>
+          <w:lang w:val="fr-FR"/>
+        </w:rPr>
+      </w:pPr>
+      <w:r>
+        <w:rPr>
+          <w:lang w:val="fr-FR"/>
+        </w:rPr>
+        <w:t>Montant du loyer,</w:t>
+      </w:r>
+    </w:p>
+    <w:p>
+      <w:pPr>
+        <w:spacing w:after="0"/>
+        <w:rPr>
+          <w:lang w:val="fr-FR"/>
+        </w:rPr>
+      </w:pPr>
+      <w:r>
+        <w:rPr>
+          <w:lang w:val="fr-FR"/>
+        </w:rPr>
+        <w:t>Montant des charges fixes,</w:t>
+      </w:r>
+    </w:p>
+    <w:p>
+      <w:pPr>
+        <w:spacing w:after="0"/>
+        <w:rPr>
+          <w:lang w:val="fr-FR"/>
+        </w:rPr>
+      </w:pPr>
+      <w:r>
+        <w:rPr>
+          <w:lang w:val="fr-FR"/>
+        </w:rPr>
+        <w:t>Périodicité du loyer,</w:t>
+      </w:r>
+    </w:p>
+    <w:p>
+      <w:pPr>
+        <w:spacing w:after="0"/>
+        <w:rPr>
+          <w:lang w:val="fr-FR"/>
+        </w:rPr>
+      </w:pPr>
+      <w:r>
+        <w:rPr>
+          <w:lang w:val="fr-FR"/>
+        </w:rPr>
+        <w:lastRenderedPageBreak/>
+        <w:t>Indice de révision</w:t>
+      </w:r>
+    </w:p>
+    <w:p>
+      <w:pPr>
+        <w:spacing w:after="0"/>
+        <w:rPr>
+          <w:lang w:val="fr-FR"/>
+        </w:rPr>
+      </w:pPr>
+      <w:r>
+        <w:rPr>
+          <w:lang w:val="fr-FR"/>
+        </w:rPr>
+        <w:t>Date de fin de contrat,</w:t>
+      </w:r>
+    </w:p>
+    <w:p>
+      <w:pPr>
+        <w:spacing w:after="0"/>
+        <w:rPr>
+          <w:lang w:val="fr-FR"/>
+        </w:rPr>
+      </w:pPr>
+      <w:r>
+        <w:rPr>
+          <w:lang w:val="fr-FR"/>
+        </w:rPr>
+        <w:t>Date de signature du contrat,</w:t>
+      </w:r>
+    </w:p>
+    <w:p>
+      <w:pPr>
+        <w:spacing w:after="0"/>
+        <w:rPr>
+          <w:lang w:val="fr-FR"/>
+        </w:rPr>
+      </w:pPr>
+      <w:r>
+        <w:rPr>
+          <w:lang w:val="fr-FR"/>
+        </w:rPr>
+        <w:t>Informations additionnelles (champ facultatif),</w:t>
+      </w:r>
+    </w:p>
+    <w:p>
+      <w:pPr>
+        <w:spacing w:after="0"/>
+        <w:rPr>
+          <w:lang w:val="fr-FR"/>
+        </w:rPr>
+      </w:pPr>
+      <w:r>
+        <w:rPr>
+          <w:lang w:val="fr-FR"/>
+        </w:rPr>
+        <w:t>Le locataire relatif au contrat,</w:t>
+      </w:r>
+    </w:p>
+    <w:p>
+      <w:pPr>
+        <w:spacing w:after="0"/>
+        <w:rPr>
+          <w:lang w:val="fr-FR"/>
+        </w:rPr>
+      </w:pPr>
+      <w:r>
+        <w:rPr>
+          <w:lang w:val="fr-FR"/>
+        </w:rPr>
+        <w:t>Le local relatif au contrat</w:t>
+      </w:r>
+    </w:p>
+    <w:p>
+      <w:pPr>
+        <w:spacing w:after="0"/>
+        <w:rPr>
+          <w:lang w:val="fr-FR"/>
+        </w:rPr>
+      </w:pPr>
+    </w:p>
+    <w:p>
+      <w:pPr>
+        <w:spacing w:after="0"/>
+        <w:rPr>
+          <w:lang w:val="fr-FR"/>
+        </w:rPr>
+      </w:pPr>
+      <w:r>
+        <w:rPr>
+          <w:lang w:val="fr-FR"/>
+        </w:rPr>
+        <w:t>Le champ permettant de choisir le locataire est en fait une liste de sélection qui contient tous les locataires renseignés. Il suffit ainsi de sélectionner celui-ci à qui l’utilisateur veut attribuer le contrat. C’est la même chose pour la sélection du local.</w:t>
+      </w:r>
+    </w:p>
+    <w:p>
+      <w:pPr>
+        <w:spacing w:after="0"/>
+        <w:rPr>
+          <w:lang w:val="fr-FR"/>
+        </w:rPr>
+      </w:pPr>
+    </w:p>
+    <w:p>
+      <w:pPr>
+        <w:spacing w:after="0"/>
+        <w:rPr>
+          <w:lang w:val="fr-FR"/>
+        </w:rPr>
+      </w:pPr>
+      <w:r>
+        <w:rPr>
+          <w:lang w:val="fr-FR"/>
+        </w:rPr>
+        <w:t>Lors de la création du contrat, il faut aussi renseigner un garant. Celui-ci peut être le père, la mère ou une autre personne.</w:t>
+      </w:r>
+    </w:p>
+    <w:p>
+      <w:pPr>
+        <w:spacing w:after="0"/>
+        <w:rPr>
+          <w:lang w:val="fr-FR"/>
+        </w:rPr>
+      </w:pPr>
+      <w:r>
+        <w:rPr>
+          <w:lang w:val="fr-FR"/>
+        </w:rPr>
+        <w:t>Si c’est une autre personne, il faut remplir les champs relatifs au garant : ce sont les mêmes que pour ceux pour l’ajout du père ou de la mère lors de la création d’un locataire.</w:t>
+      </w:r>
+    </w:p>
+    <w:p>
+      <w:pPr>
+        <w:spacing w:after="0"/>
+        <w:rPr>
+          <w:lang w:val="fr-FR"/>
+        </w:rPr>
+      </w:pPr>
+    </w:p>
+    <w:p>
+      <w:pPr>
+        <w:spacing w:after="0"/>
+        <w:rPr>
+          <w:lang w:val="fr-FR"/>
+        </w:rPr>
+      </w:pPr>
+      <w:r>
+        <w:rPr>
+          <w:lang w:val="fr-FR"/>
+        </w:rPr>
+        <w:t xml:space="preserve">Si c’est le père ou la mère qui est renseignée, une vérification est effectuée lors de la soumission du formulaire. </w:t>
+      </w:r>
+      <w:r>
+        <w:rPr>
+          <w:lang w:val="fr-FR"/>
+        </w:rPr>
+        <w:t xml:space="preserve">En effet, par exemple, </w:t>
+      </w:r>
+      <w:r>
+        <w:rPr>
+          <w:lang w:val="fr-FR"/>
+        </w:rPr>
+        <w:t xml:space="preserve">on ne peut pas choisir </w:t>
+      </w:r>
+      <w:r>
+        <w:rPr>
+          <w:lang w:val="fr-FR"/>
+        </w:rPr>
+        <w:t>un garant qui est la mère si, lors de la création du locataire, on a renseigné le père. Du coup, ce qu’il faudrait faire, c’est soit changer le garant, soit modifier le locataire afin de rajouter un parent.</w:t>
+      </w:r>
+    </w:p>
+    <w:p>
+      <w:pPr>
+        <w:spacing w:after="0"/>
+        <w:rPr>
+          <w:lang w:val="fr-FR"/>
+        </w:rPr>
+      </w:pPr>
+    </w:p>
+    <w:p>
+      <w:pPr>
+        <w:spacing w:after="0"/>
+        <w:rPr>
+          <w:lang w:val="fr-FR"/>
+        </w:rPr>
+      </w:pPr>
+      <w:r>
+        <w:rPr>
+          <w:lang w:val="fr-FR"/>
+        </w:rPr>
+        <w:t>Comme pour les locataires et les locaux, il est tout à fait possible de visualiser la liste des contrats générés et de les supprimer. Il n’est par contre pas possible de les modifier car sinon ce n’est plus le même contrat.</w:t>
+      </w:r>
+    </w:p>
+    <w:p>
+      <w:pPr>
+        <w:spacing w:after="0"/>
+        <w:rPr>
+          <w:lang w:val="fr-FR"/>
+        </w:rPr>
+      </w:pPr>
+    </w:p>
+    <w:p>
+      <w:pPr>
+        <w:spacing w:after="0"/>
+        <w:rPr>
+          <w:lang w:val="fr-FR"/>
+        </w:rPr>
+      </w:pPr>
+      <w:r>
+        <w:rPr>
+          <w:lang w:val="fr-FR"/>
+        </w:rPr>
+        <w:t xml:space="preserve">De plus, lors de la création d’un contrat, des documents sont générés automatiquement grâce aux informations fournies par le formulaire. En effet, l’un des buts principal de ce logiciel est de pouvoir remplir automatiquement des documents lors de la création d’un contrat, afin de faire gagner du temps à l’utilisateur. </w:t>
+      </w:r>
+      <w:r>
+        <w:rPr>
+          <w:lang w:val="fr-FR"/>
+        </w:rPr>
+        <w:t>Il faut juste que l’utilisateur fournisse les documents templates aux logiciels et c’est le logiciel qui s’occupe de les remplir. C’est le cas notamment pour le contrat de bail, pour l’attestation ADOPI ou encore pour l’inventaire.</w:t>
+      </w:r>
+    </w:p>
+    <w:p>
+      <w:pPr>
+        <w:spacing w:after="0"/>
+        <w:rPr>
+          <w:lang w:val="fr-FR"/>
+        </w:rPr>
+      </w:pPr>
+    </w:p>
+    <w:p>
+      <w:pPr>
+        <w:spacing w:after="0"/>
+        <w:rPr>
+          <w:lang w:val="fr-FR"/>
+        </w:rPr>
+      </w:pPr>
     </w:p>
     <w:p>
       <w:pPr>
@@ -8416,371 +8783,11 @@
       <w:pPr>
         <w:pStyle w:val="Titre4"/>
       </w:pPr>
-      <w:bookmarkStart w:id="22" w:name="_Toc32705907"/>
-      <w:r>
-        <w:t>Gestion des contrats</w:t>
+      <w:bookmarkStart w:id="22" w:name="_Toc32705908"/>
+      <w:r>
+        <w:t>Gestion des documents</w:t>
       </w:r>
       <w:bookmarkEnd w:id="22"/>
-    </w:p>
-    <w:p/>
-    <w:p>
-      <w:pPr>
-        <w:rPr>
-          <w:lang w:val="fr-FR"/>
-        </w:rPr>
-      </w:pPr>
-      <w:r>
-        <w:rPr>
-          <w:lang w:val="fr-FR"/>
-        </w:rPr>
-        <w:t>Une fois que le l</w:t>
-      </w:r>
-      <w:r>
-        <w:rPr>
-          <w:lang w:val="fr-FR"/>
-        </w:rPr>
-        <w:t>ocal et le locataire ont été renseigné, il est alors possible de créer un contrat.</w:t>
-      </w:r>
-    </w:p>
-    <w:p>
-      <w:pPr>
-        <w:rPr>
-          <w:lang w:val="fr-FR"/>
-        </w:rPr>
-      </w:pPr>
-      <w:r>
-        <w:rPr>
-          <w:lang w:val="fr-FR"/>
-        </w:rPr>
-        <w:t>Pour ce faire, nous avons élaborer un formulaire de création de contrat</w:t>
-      </w:r>
-      <w:r>
-        <w:rPr>
-          <w:lang w:val="fr-FR"/>
-        </w:rPr>
-        <w:t xml:space="preserve">, dans lequel le logiciel va demander de remplir certains champs : </w:t>
-      </w:r>
-    </w:p>
-    <w:p>
-      <w:pPr>
-        <w:spacing w:after="0"/>
-        <w:rPr>
-          <w:lang w:val="fr-FR"/>
-        </w:rPr>
-      </w:pPr>
-      <w:r>
-        <w:rPr>
-          <w:lang w:val="fr-FR"/>
-        </w:rPr>
-        <w:t>Date de début du contrat,</w:t>
-      </w:r>
-    </w:p>
-    <w:p>
-      <w:pPr>
-        <w:spacing w:after="0"/>
-        <w:rPr>
-          <w:lang w:val="fr-FR"/>
-        </w:rPr>
-      </w:pPr>
-      <w:r>
-        <w:rPr>
-          <w:lang w:val="fr-FR"/>
-        </w:rPr>
-        <w:t>Montant du loyer,</w:t>
-      </w:r>
-    </w:p>
-    <w:p>
-      <w:pPr>
-        <w:spacing w:after="0"/>
-        <w:rPr>
-          <w:lang w:val="fr-FR"/>
-        </w:rPr>
-      </w:pPr>
-      <w:r>
-        <w:rPr>
-          <w:lang w:val="fr-FR"/>
-        </w:rPr>
-        <w:t>Montant des charges fixes,</w:t>
-      </w:r>
-    </w:p>
-    <w:p>
-      <w:pPr>
-        <w:spacing w:after="0"/>
-        <w:rPr>
-          <w:lang w:val="fr-FR"/>
-        </w:rPr>
-      </w:pPr>
-      <w:r>
-        <w:rPr>
-          <w:lang w:val="fr-FR"/>
-        </w:rPr>
-        <w:t>Périodicité du loyer,</w:t>
-      </w:r>
-    </w:p>
-    <w:p>
-      <w:pPr>
-        <w:spacing w:after="0"/>
-        <w:rPr>
-          <w:lang w:val="fr-FR"/>
-        </w:rPr>
-      </w:pPr>
-      <w:r>
-        <w:rPr>
-          <w:lang w:val="fr-FR"/>
-        </w:rPr>
-        <w:t>Indice de révision</w:t>
-      </w:r>
-    </w:p>
-    <w:p>
-      <w:pPr>
-        <w:spacing w:after="0"/>
-        <w:rPr>
-          <w:lang w:val="fr-FR"/>
-        </w:rPr>
-      </w:pPr>
-      <w:r>
-        <w:rPr>
-          <w:lang w:val="fr-FR"/>
-        </w:rPr>
-        <w:t>Date de fin de contrat,</w:t>
-      </w:r>
-    </w:p>
-    <w:p>
-      <w:pPr>
-        <w:spacing w:after="0"/>
-        <w:rPr>
-          <w:lang w:val="fr-FR"/>
-        </w:rPr>
-      </w:pPr>
-      <w:r>
-        <w:rPr>
-          <w:lang w:val="fr-FR"/>
-        </w:rPr>
-        <w:t>Date de signature du contrat,</w:t>
-      </w:r>
-    </w:p>
-    <w:p>
-      <w:pPr>
-        <w:spacing w:after="0"/>
-        <w:rPr>
-          <w:lang w:val="fr-FR"/>
-        </w:rPr>
-      </w:pPr>
-      <w:r>
-        <w:rPr>
-          <w:lang w:val="fr-FR"/>
-        </w:rPr>
-        <w:t>Informations additionnelles (champ facultatif),</w:t>
-      </w:r>
-    </w:p>
-    <w:p>
-      <w:pPr>
-        <w:spacing w:after="0"/>
-        <w:rPr>
-          <w:lang w:val="fr-FR"/>
-        </w:rPr>
-      </w:pPr>
-      <w:r>
-        <w:rPr>
-          <w:lang w:val="fr-FR"/>
-        </w:rPr>
-        <w:t>Le locataire relatif au contrat,</w:t>
-      </w:r>
-    </w:p>
-    <w:p>
-      <w:pPr>
-        <w:spacing w:after="0"/>
-        <w:rPr>
-          <w:lang w:val="fr-FR"/>
-        </w:rPr>
-      </w:pPr>
-      <w:r>
-        <w:rPr>
-          <w:lang w:val="fr-FR"/>
-        </w:rPr>
-        <w:t>Le local relatif au contrat</w:t>
-      </w:r>
-    </w:p>
-    <w:p>
-      <w:pPr>
-        <w:spacing w:after="0"/>
-        <w:rPr>
-          <w:lang w:val="fr-FR"/>
-        </w:rPr>
-      </w:pPr>
-    </w:p>
-    <w:p>
-      <w:pPr>
-        <w:spacing w:after="0"/>
-        <w:rPr>
-          <w:lang w:val="fr-FR"/>
-        </w:rPr>
-      </w:pPr>
-      <w:r>
-        <w:rPr>
-          <w:lang w:val="fr-FR"/>
-        </w:rPr>
-        <w:t>Le champ permettant de choisir le locataire est en fait une liste de sélection qui contient tous les locataires renseignés. Il suffit ainsi de sélectionner celui-ci à qui l’utilisateur veut attribuer le contrat. C’est la même chose pour la sélection du local.</w:t>
-      </w:r>
-    </w:p>
-    <w:p>
-      <w:pPr>
-        <w:spacing w:after="0"/>
-        <w:rPr>
-          <w:lang w:val="fr-FR"/>
-        </w:rPr>
-      </w:pPr>
-    </w:p>
-    <w:p>
-      <w:pPr>
-        <w:spacing w:after="0"/>
-        <w:rPr>
-          <w:lang w:val="fr-FR"/>
-        </w:rPr>
-      </w:pPr>
-      <w:r>
-        <w:rPr>
-          <w:lang w:val="fr-FR"/>
-        </w:rPr>
-        <w:t>Lors de la création du contrat, il faut aussi renseigner un garant. Celui-ci peut être le père, la mère ou une autre personne.</w:t>
-      </w:r>
-    </w:p>
-    <w:p>
-      <w:pPr>
-        <w:spacing w:after="0"/>
-        <w:rPr>
-          <w:lang w:val="fr-FR"/>
-        </w:rPr>
-      </w:pPr>
-      <w:r>
-        <w:rPr>
-          <w:lang w:val="fr-FR"/>
-        </w:rPr>
-        <w:t>Si c’est une autre personne, il faut remplir les champs relatifs au garant : ce sont les mêmes que pour ceux pour l’ajout du père ou de la mère lors de la création d’un locataire.</w:t>
-      </w:r>
-    </w:p>
-    <w:p>
-      <w:pPr>
-        <w:spacing w:after="0"/>
-        <w:rPr>
-          <w:lang w:val="fr-FR"/>
-        </w:rPr>
-      </w:pPr>
-    </w:p>
-    <w:p>
-      <w:pPr>
-        <w:spacing w:after="0"/>
-        <w:rPr>
-          <w:lang w:val="fr-FR"/>
-        </w:rPr>
-      </w:pPr>
-      <w:r>
-        <w:rPr>
-          <w:lang w:val="fr-FR"/>
-        </w:rPr>
-        <w:t xml:space="preserve">Si c’est le père ou la mère qui est renseignée, une vérification est effectuée lors de la soumission du formulaire. </w:t>
-      </w:r>
-      <w:r>
-        <w:rPr>
-          <w:lang w:val="fr-FR"/>
-        </w:rPr>
-        <w:t xml:space="preserve">En effet, par exemple, </w:t>
-      </w:r>
-      <w:r>
-        <w:rPr>
-          <w:lang w:val="fr-FR"/>
-        </w:rPr>
-        <w:t xml:space="preserve">on ne peut pas choisir </w:t>
-      </w:r>
-      <w:r>
-        <w:rPr>
-          <w:lang w:val="fr-FR"/>
-        </w:rPr>
-        <w:t>un garant qui est la mère si, lors de la création du locataire, on a renseigné le père. Du coup, ce qu’il faudrait faire, c’est soit changer le garant, soit modifier le locataire afin de rajouter un parent.</w:t>
-      </w:r>
-    </w:p>
-    <w:p>
-      <w:pPr>
-        <w:spacing w:after="0"/>
-        <w:rPr>
-          <w:lang w:val="fr-FR"/>
-        </w:rPr>
-      </w:pPr>
-    </w:p>
-    <w:p>
-      <w:pPr>
-        <w:spacing w:after="0"/>
-        <w:rPr>
-          <w:lang w:val="fr-FR"/>
-        </w:rPr>
-      </w:pPr>
-      <w:r>
-        <w:rPr>
-          <w:lang w:val="fr-FR"/>
-        </w:rPr>
-        <w:t>Comme pour les locataires et les locaux, il est tout à fait possible de visualiser la liste des contrats générés et de les supprimer. Il n’est par contre pas possible de les modifier car sinon ce n’est plus le même contrat.</w:t>
-      </w:r>
-    </w:p>
-    <w:p>
-      <w:pPr>
-        <w:spacing w:after="0"/>
-        <w:rPr>
-          <w:lang w:val="fr-FR"/>
-        </w:rPr>
-      </w:pPr>
-    </w:p>
-    <w:p>
-      <w:pPr>
-        <w:spacing w:after="0"/>
-        <w:rPr>
-          <w:lang w:val="fr-FR"/>
-        </w:rPr>
-      </w:pPr>
-      <w:r>
-        <w:rPr>
-          <w:lang w:val="fr-FR"/>
-        </w:rPr>
-        <w:t xml:space="preserve">De plus, lors de la création d’un contrat, des documents sont générés automatiquement grâce aux informations fournies par le formulaire. En effet, l’un des buts principal de ce logiciel est de pouvoir remplir automatiquement des documents lors de la création d’un contrat, afin de faire gagner du temps à l’utilisateur. </w:t>
-      </w:r>
-      <w:r>
-        <w:rPr>
-          <w:lang w:val="fr-FR"/>
-        </w:rPr>
-        <w:t>Il faut juste que l’utilisateur fournisse les documents templates aux logiciels et c’est le logiciel qui s’occupe de les remplir. C’est le cas notamment pour le contrat de bail, pour l’attestation ADOPI ou encore pour l’inventaire.</w:t>
-      </w:r>
-    </w:p>
-    <w:p>
-      <w:pPr>
-        <w:spacing w:after="0"/>
-        <w:rPr>
-          <w:lang w:val="fr-FR"/>
-        </w:rPr>
-      </w:pPr>
-    </w:p>
-    <w:p>
-      <w:pPr>
-        <w:spacing w:after="0"/>
-        <w:rPr>
-          <w:lang w:val="fr-FR"/>
-        </w:rPr>
-      </w:pPr>
-    </w:p>
-    <w:p>
-      <w:pPr>
-        <w:rPr>
-          <w:lang w:val="fr-FR"/>
-        </w:rPr>
-      </w:pPr>
-    </w:p>
-    <w:p>
-      <w:pPr>
-        <w:pStyle w:val="Titre4"/>
-      </w:pPr>
-      <w:bookmarkStart w:id="23" w:name="_Toc32705908"/>
-      <w:r>
-        <w:t>Gestion des documents</w:t>
-      </w:r>
-      <w:bookmarkEnd w:id="23"/>
     </w:p>
     <w:p>
       <w:pPr>
@@ -8903,7 +8910,15 @@
           <w:color w:val="70AD47" w:themeColor="accent6"/>
           <w:lang w:val="fr-FR"/>
         </w:rPr>
-        <w:t>Les documents générés automatiquement : Ce sont les documents qui sont générés lors de la création d’un contrat. Ceux-ci sont accessible directement à partir du contrat auxquels ils sont rattachés.</w:t>
+        <w:t xml:space="preserve">Les documents générés automatiquement : Ce sont les documents qui sont générés lors de la création d’un contrat. Ceux-ci sont accessible directement à partir du contrat auxquels ils </w:t>
+      </w:r>
+      <w:r>
+        <w:rPr>
+          <w:color w:val="70AD47" w:themeColor="accent6"/>
+          <w:lang w:val="fr-FR"/>
+        </w:rPr>
+        <w:lastRenderedPageBreak/>
+        <w:t>sont rattachés.</w:t>
       </w:r>
       <w:r>
         <w:rPr>
@@ -9035,11 +9050,11 @@
           <w:numId w:val="20"/>
         </w:numPr>
       </w:pPr>
-      <w:bookmarkStart w:id="24" w:name="_Toc32705909"/>
+      <w:bookmarkStart w:id="23" w:name="_Toc32705909"/>
       <w:r>
         <w:t>Perspectives d’amélioration</w:t>
       </w:r>
-      <w:bookmarkEnd w:id="24"/>
+      <w:bookmarkEnd w:id="23"/>
     </w:p>
     <w:p>
       <w:pPr>
@@ -9060,19 +9075,29 @@
       <w:pPr>
         <w:pStyle w:val="Titre1"/>
       </w:pPr>
-      <w:bookmarkStart w:id="25" w:name="_Toc32705910"/>
+      <w:bookmarkStart w:id="24" w:name="_Toc32705910"/>
       <w:r>
         <w:t>Conclusion</w:t>
       </w:r>
+      <w:bookmarkEnd w:id="24"/>
+    </w:p>
+    <w:p>
+      <w:pPr>
+        <w:pStyle w:val="Titre1"/>
+      </w:pPr>
+      <w:bookmarkStart w:id="25" w:name="_Toc32705911"/>
+      <w:r>
+        <w:t>Résumé</w:t>
+      </w:r>
       <w:bookmarkEnd w:id="25"/>
     </w:p>
     <w:p>
       <w:pPr>
         <w:pStyle w:val="Titre1"/>
       </w:pPr>
-      <w:bookmarkStart w:id="26" w:name="_Toc32705911"/>
-      <w:r>
-        <w:t>Résumé</w:t>
+      <w:bookmarkStart w:id="26" w:name="_Toc32705912"/>
+      <w:r>
+        <w:t>Abstract</w:t>
       </w:r>
       <w:bookmarkEnd w:id="26"/>
     </w:p>
@@ -9080,9 +9105,9 @@
       <w:pPr>
         <w:pStyle w:val="Titre1"/>
       </w:pPr>
-      <w:bookmarkStart w:id="27" w:name="_Toc32705912"/>
-      <w:r>
-        <w:t>Abstract</w:t>
+      <w:bookmarkStart w:id="27" w:name="_Toc32705913"/>
+      <w:r>
+        <w:t>Glossaire</w:t>
       </w:r>
       <w:bookmarkEnd w:id="27"/>
     </w:p>
@@ -9090,9 +9115,9 @@
       <w:pPr>
         <w:pStyle w:val="Titre1"/>
       </w:pPr>
-      <w:bookmarkStart w:id="28" w:name="_Toc32705913"/>
-      <w:r>
-        <w:t>Glossaire</w:t>
+      <w:bookmarkStart w:id="28" w:name="_Toc32705914"/>
+      <w:r>
+        <w:t>Références bibliographiques</w:t>
       </w:r>
       <w:bookmarkEnd w:id="28"/>
     </w:p>
@@ -9100,21 +9125,11 @@
       <w:pPr>
         <w:pStyle w:val="Titre1"/>
       </w:pPr>
-      <w:bookmarkStart w:id="29" w:name="_Toc32705914"/>
-      <w:r>
-        <w:t>Références bibliographiques</w:t>
+      <w:bookmarkStart w:id="29" w:name="_Toc32705915"/>
+      <w:r>
+        <w:t>Annexes</w:t>
       </w:r>
       <w:bookmarkEnd w:id="29"/>
-    </w:p>
-    <w:p>
-      <w:pPr>
-        <w:pStyle w:val="Titre1"/>
-      </w:pPr>
-      <w:bookmarkStart w:id="30" w:name="_Toc32705915"/>
-      <w:r>
-        <w:t>Annexes</w:t>
-      </w:r>
-      <w:bookmarkEnd w:id="30"/>
     </w:p>
     <w:sectPr>
       <w:type w:val="continuous"/>
@@ -9128,7 +9143,7 @@
 </file>
 
 <file path=word/endnotes.xml><?xml version="1.0" encoding="utf-8"?>
-<w:endnotes xmlns:wpc="http://schemas.microsoft.com/office/word/2010/wordprocessingCanvas" xmlns:mc="http://schemas.openxmlformats.org/markup-compatibility/2006" xmlns:o="urn:schemas-microsoft-com:office:office" xmlns:r="http://schemas.openxmlformats.org/officeDocument/2006/relationships" xmlns:m="http://schemas.openxmlformats.org/officeDocument/2006/math" xmlns:v="urn:schemas-microsoft-com:vml" xmlns:wp14="http://schemas.microsoft.com/office/word/2010/wordprocessingDrawing" xmlns:wp="http://schemas.openxmlformats.org/drawingml/2006/wordprocessingDrawing" xmlns:w10="urn:schemas-microsoft-com:office:word" xmlns:w="http://schemas.openxmlformats.org/wordprocessingml/2006/main" xmlns:w14="http://schemas.microsoft.com/office/word/2010/wordml" xmlns:w15="http://schemas.microsoft.com/office/word/2012/wordml" xmlns:wpg="http://schemas.microsoft.com/office/word/2010/wordprocessingGroup" xmlns:wpi="http://schemas.microsoft.com/office/word/2010/wordprocessingInk" xmlns:wne="http://schemas.microsoft.com/office/word/2006/wordml" xmlns:wps="http://schemas.microsoft.com/office/word/2010/wordprocessingShape" mc:Ignorable="w14 w15 wp14">
+<w:endnotes xmlns:wpc="http://schemas.microsoft.com/office/word/2010/wordprocessingCanvas" xmlns:cx="http://schemas.microsoft.com/office/drawing/2014/chartex" xmlns:cx1="http://schemas.microsoft.com/office/drawing/2015/9/8/chartex" xmlns:cx2="http://schemas.microsoft.com/office/drawing/2015/10/21/chartex" xmlns:cx3="http://schemas.microsoft.com/office/drawing/2016/5/9/chartex" xmlns:cx4="http://schemas.microsoft.com/office/drawing/2016/5/10/chartex" xmlns:cx5="http://schemas.microsoft.com/office/drawing/2016/5/11/chartex" xmlns:cx6="http://schemas.microsoft.com/office/drawing/2016/5/12/chartex" xmlns:cx7="http://schemas.microsoft.com/office/drawing/2016/5/13/chartex" xmlns:cx8="http://schemas.microsoft.com/office/drawing/2016/5/14/chartex" xmlns:mc="http://schemas.openxmlformats.org/markup-compatibility/2006" xmlns:aink="http://schemas.microsoft.com/office/drawing/2016/ink" xmlns:am3d="http://schemas.microsoft.com/office/drawing/2017/model3d" xmlns:o="urn:schemas-microsoft-com:office:office" xmlns:r="http://schemas.openxmlformats.org/officeDocument/2006/relationships" xmlns:m="http://schemas.openxmlformats.org/officeDocument/2006/math" xmlns:v="urn:schemas-microsoft-com:vml" xmlns:wp14="http://schemas.microsoft.com/office/word/2010/wordprocessingDrawing" xmlns:wp="http://schemas.openxmlformats.org/drawingml/2006/wordprocessingDrawing" xmlns:w10="urn:schemas-microsoft-com:office:word" xmlns:w="http://schemas.openxmlformats.org/wordprocessingml/2006/main" xmlns:w14="http://schemas.microsoft.com/office/word/2010/wordml" xmlns:w15="http://schemas.microsoft.com/office/word/2012/wordml" xmlns:w16cex="http://schemas.microsoft.com/office/word/2018/wordml/cex" xmlns:w16cid="http://schemas.microsoft.com/office/word/2016/wordml/cid" xmlns:w16="http://schemas.microsoft.com/office/word/2018/wordml" xmlns:w16se="http://schemas.microsoft.com/office/word/2015/wordml/symex" xmlns:wpg="http://schemas.microsoft.com/office/word/2010/wordprocessingGroup" xmlns:wpi="http://schemas.microsoft.com/office/word/2010/wordprocessingInk" xmlns:wne="http://schemas.microsoft.com/office/word/2006/wordml" xmlns:wps="http://schemas.microsoft.com/office/word/2010/wordprocessingShape" mc:Ignorable="w14 w15 w16se w16cid w16 w16cex wp14">
   <w:endnote w:type="separator" w:id="-1">
     <w:p>
       <w:pPr>
@@ -9153,7 +9168,7 @@
 </file>
 
 <file path=word/footnotes.xml><?xml version="1.0" encoding="utf-8"?>
-<w:footnotes xmlns:wpc="http://schemas.microsoft.com/office/word/2010/wordprocessingCanvas" xmlns:mc="http://schemas.openxmlformats.org/markup-compatibility/2006" xmlns:o="urn:schemas-microsoft-com:office:office" xmlns:r="http://schemas.openxmlformats.org/officeDocument/2006/relationships" xmlns:m="http://schemas.openxmlformats.org/officeDocument/2006/math" xmlns:v="urn:schemas-microsoft-com:vml" xmlns:wp14="http://schemas.microsoft.com/office/word/2010/wordprocessingDrawing" xmlns:wp="http://schemas.openxmlformats.org/drawingml/2006/wordprocessingDrawing" xmlns:w10="urn:schemas-microsoft-com:office:word" xmlns:w="http://schemas.openxmlformats.org/wordprocessingml/2006/main" xmlns:w14="http://schemas.microsoft.com/office/word/2010/wordml" xmlns:w15="http://schemas.microsoft.com/office/word/2012/wordml" xmlns:wpg="http://schemas.microsoft.com/office/word/2010/wordprocessingGroup" xmlns:wpi="http://schemas.microsoft.com/office/word/2010/wordprocessingInk" xmlns:wne="http://schemas.microsoft.com/office/word/2006/wordml" xmlns:wps="http://schemas.microsoft.com/office/word/2010/wordprocessingShape" mc:Ignorable="w14 w15 wp14">
+<w:footnotes xmlns:wpc="http://schemas.microsoft.com/office/word/2010/wordprocessingCanvas" xmlns:cx="http://schemas.microsoft.com/office/drawing/2014/chartex" xmlns:cx1="http://schemas.microsoft.com/office/drawing/2015/9/8/chartex" xmlns:cx2="http://schemas.microsoft.com/office/drawing/2015/10/21/chartex" xmlns:cx3="http://schemas.microsoft.com/office/drawing/2016/5/9/chartex" xmlns:cx4="http://schemas.microsoft.com/office/drawing/2016/5/10/chartex" xmlns:cx5="http://schemas.microsoft.com/office/drawing/2016/5/11/chartex" xmlns:cx6="http://schemas.microsoft.com/office/drawing/2016/5/12/chartex" xmlns:cx7="http://schemas.microsoft.com/office/drawing/2016/5/13/chartex" xmlns:cx8="http://schemas.microsoft.com/office/drawing/2016/5/14/chartex" xmlns:mc="http://schemas.openxmlformats.org/markup-compatibility/2006" xmlns:aink="http://schemas.microsoft.com/office/drawing/2016/ink" xmlns:am3d="http://schemas.microsoft.com/office/drawing/2017/model3d" xmlns:o="urn:schemas-microsoft-com:office:office" xmlns:r="http://schemas.openxmlformats.org/officeDocument/2006/relationships" xmlns:m="http://schemas.openxmlformats.org/officeDocument/2006/math" xmlns:v="urn:schemas-microsoft-com:vml" xmlns:wp14="http://schemas.microsoft.com/office/word/2010/wordprocessingDrawing" xmlns:wp="http://schemas.openxmlformats.org/drawingml/2006/wordprocessingDrawing" xmlns:w10="urn:schemas-microsoft-com:office:word" xmlns:w="http://schemas.openxmlformats.org/wordprocessingml/2006/main" xmlns:w14="http://schemas.microsoft.com/office/word/2010/wordml" xmlns:w15="http://schemas.microsoft.com/office/word/2012/wordml" xmlns:w16cex="http://schemas.microsoft.com/office/word/2018/wordml/cex" xmlns:w16cid="http://schemas.microsoft.com/office/word/2016/wordml/cid" xmlns:w16="http://schemas.microsoft.com/office/word/2018/wordml" xmlns:w16se="http://schemas.microsoft.com/office/word/2015/wordml/symex" xmlns:wpg="http://schemas.microsoft.com/office/word/2010/wordprocessingGroup" xmlns:wpi="http://schemas.microsoft.com/office/word/2010/wordprocessingInk" xmlns:wne="http://schemas.microsoft.com/office/word/2006/wordml" xmlns:wps="http://schemas.microsoft.com/office/word/2010/wordprocessingShape" mc:Ignorable="w14 w15 w16se w16cid w16 w16cex wp14">
   <w:footnote w:type="separator" w:id="-1">
     <w:p>
       <w:pPr>
@@ -9178,7 +9193,7 @@
 </file>
 
 <file path=word/numbering.xml><?xml version="1.0" encoding="utf-8"?>
-<w:numbering xmlns:wpc="http://schemas.microsoft.com/office/word/2010/wordprocessingCanvas" xmlns:mc="http://schemas.openxmlformats.org/markup-compatibility/2006" xmlns:o="urn:schemas-microsoft-com:office:office" xmlns:r="http://schemas.openxmlformats.org/officeDocument/2006/relationships" xmlns:m="http://schemas.openxmlformats.org/officeDocument/2006/math" xmlns:v="urn:schemas-microsoft-com:vml" xmlns:wp14="http://schemas.microsoft.com/office/word/2010/wordprocessingDrawing" xmlns:wp="http://schemas.openxmlformats.org/drawingml/2006/wordprocessingDrawing" xmlns:w10="urn:schemas-microsoft-com:office:word" xmlns:w="http://schemas.openxmlformats.org/wordprocessingml/2006/main" xmlns:w14="http://schemas.microsoft.com/office/word/2010/wordml" xmlns:w15="http://schemas.microsoft.com/office/word/2012/wordml" xmlns:wpg="http://schemas.microsoft.com/office/word/2010/wordprocessingGroup" xmlns:wpi="http://schemas.microsoft.com/office/word/2010/wordprocessingInk" xmlns:wne="http://schemas.microsoft.com/office/word/2006/wordml" xmlns:wps="http://schemas.microsoft.com/office/word/2010/wordprocessingShape" mc:Ignorable="w14 w15 wp14">
+<w:numbering xmlns:wpc="http://schemas.microsoft.com/office/word/2010/wordprocessingCanvas" xmlns:cx="http://schemas.microsoft.com/office/drawing/2014/chartex" xmlns:cx1="http://schemas.microsoft.com/office/drawing/2015/9/8/chartex" xmlns:cx2="http://schemas.microsoft.com/office/drawing/2015/10/21/chartex" xmlns:cx3="http://schemas.microsoft.com/office/drawing/2016/5/9/chartex" xmlns:cx4="http://schemas.microsoft.com/office/drawing/2016/5/10/chartex" xmlns:cx5="http://schemas.microsoft.com/office/drawing/2016/5/11/chartex" xmlns:cx6="http://schemas.microsoft.com/office/drawing/2016/5/12/chartex" xmlns:cx7="http://schemas.microsoft.com/office/drawing/2016/5/13/chartex" xmlns:cx8="http://schemas.microsoft.com/office/drawing/2016/5/14/chartex" xmlns:mc="http://schemas.openxmlformats.org/markup-compatibility/2006" xmlns:aink="http://schemas.microsoft.com/office/drawing/2016/ink" xmlns:am3d="http://schemas.microsoft.com/office/drawing/2017/model3d" xmlns:o="urn:schemas-microsoft-com:office:office" xmlns:r="http://schemas.openxmlformats.org/officeDocument/2006/relationships" xmlns:m="http://schemas.openxmlformats.org/officeDocument/2006/math" xmlns:v="urn:schemas-microsoft-com:vml" xmlns:wp14="http://schemas.microsoft.com/office/word/2010/wordprocessingDrawing" xmlns:wp="http://schemas.openxmlformats.org/drawingml/2006/wordprocessingDrawing" xmlns:w10="urn:schemas-microsoft-com:office:word" xmlns:w="http://schemas.openxmlformats.org/wordprocessingml/2006/main" xmlns:w14="http://schemas.microsoft.com/office/word/2010/wordml" xmlns:w15="http://schemas.microsoft.com/office/word/2012/wordml" xmlns:w16cex="http://schemas.microsoft.com/office/word/2018/wordml/cex" xmlns:w16cid="http://schemas.microsoft.com/office/word/2016/wordml/cid" xmlns:w16="http://schemas.microsoft.com/office/word/2018/wordml" xmlns:w16se="http://schemas.microsoft.com/office/word/2015/wordml/symex" xmlns:wpg="http://schemas.microsoft.com/office/word/2010/wordprocessingGroup" xmlns:wpi="http://schemas.microsoft.com/office/word/2010/wordprocessingInk" xmlns:wne="http://schemas.microsoft.com/office/word/2006/wordml" xmlns:wps="http://schemas.microsoft.com/office/word/2010/wordprocessingShape" mc:Ignorable="w14 w15 w16se w16cid w16 w16cex wp14">
   <w:numPicBullet w:numPicBulletId="0">
     <w:pict>
       <v:shapetype id="_x0000_t75" coordsize="21600,21600" o:spt="75" o:preferrelative="t" path="m@4@5l@4@11@9@11@9@5xe" filled="f" stroked="f">
@@ -9200,14 +9215,14 @@
         <v:path o:extrusionok="f" gradientshapeok="t" o:connecttype="rect"/>
         <o:lock v:ext="edit" aspectratio="t"/>
       </v:shapetype>
-      <v:shape id="_x0000_i1067" type="#_x0000_t75" alt="https://images.emojiterra.com/mozilla/512px/1f4c1.png" style="width:384pt;height:384pt;visibility:visible;mso-wrap-style:square" o:bullet="t">
+      <v:shape id="_x0000_i1028" type="#_x0000_t75" alt="https://images.emojiterra.com/mozilla/512px/1f4c1.png" style="width:384pt;height:384pt;visibility:visible;mso-wrap-style:square" o:bullet="t">
         <v:imagedata r:id="rId1" o:title="1f4c1" croptop="3197f" cropbottom="5994f" cropleft="2398f" cropright="2597f"/>
       </v:shape>
     </w:pict>
   </w:numPicBullet>
   <w:numPicBullet w:numPicBulletId="1">
     <w:pict>
-      <v:shape id="_x0000_i1068" type="#_x0000_t75" alt="RÃ©sultat de recherche d'images pour &quot;fichier&quot;" style="width:384pt;height:384pt;visibility:visible;mso-wrap-style:square" o:bullet="t">
+      <v:shape id="_x0000_i1029" type="#_x0000_t75" alt="RÃ©sultat de recherche d'images pour &quot;fichier&quot;" style="width:384pt;height:384pt;visibility:visible;mso-wrap-style:square" o:bullet="t">
         <v:imagedata r:id="rId2" o:title="RÃ©sultat de recherche d'images pour &quot;fichier&quot;" croptop="2560f" cropleft="8064f" cropright=".125"/>
       </v:shape>
     </w:pict>
@@ -11003,7 +11018,7 @@
 </file>
 
 <file path=word/styles.xml><?xml version="1.0" encoding="utf-8"?>
-<w:styles xmlns:mc="http://schemas.openxmlformats.org/markup-compatibility/2006" xmlns:r="http://schemas.openxmlformats.org/officeDocument/2006/relationships" xmlns:w="http://schemas.openxmlformats.org/wordprocessingml/2006/main" xmlns:w14="http://schemas.microsoft.com/office/word/2010/wordml" xmlns:w15="http://schemas.microsoft.com/office/word/2012/wordml" mc:Ignorable="w14 w15">
+<w:styles xmlns:mc="http://schemas.openxmlformats.org/markup-compatibility/2006" xmlns:r="http://schemas.openxmlformats.org/officeDocument/2006/relationships" xmlns:w="http://schemas.openxmlformats.org/wordprocessingml/2006/main" xmlns:w14="http://schemas.microsoft.com/office/word/2010/wordml" xmlns:w15="http://schemas.microsoft.com/office/word/2012/wordml" xmlns:w16cex="http://schemas.microsoft.com/office/word/2018/wordml/cex" xmlns:w16cid="http://schemas.microsoft.com/office/word/2016/wordml/cid" xmlns:w16="http://schemas.microsoft.com/office/word/2018/wordml" xmlns:w16se="http://schemas.microsoft.com/office/word/2015/wordml/symex" mc:Ignorable="w14 w15 w16se w16cid w16 w16cex">
   <w:docDefaults>
     <w:rPrDefault>
       <w:rPr>
@@ -11019,7 +11034,7 @@
       </w:pPr>
     </w:pPrDefault>
   </w:docDefaults>
-  <w:latentStyles w:defLockedState="0" w:defUIPriority="99" w:defSemiHidden="0" w:defUnhideWhenUsed="0" w:defQFormat="0" w:count="371">
+  <w:latentStyles w:defLockedState="0" w:defUIPriority="99" w:defSemiHidden="0" w:defUnhideWhenUsed="0" w:defQFormat="0" w:count="376">
     <w:lsdException w:name="Normal" w:uiPriority="0" w:qFormat="1"/>
     <w:lsdException w:name="heading 1" w:uiPriority="9" w:qFormat="1"/>
     <w:lsdException w:name="heading 2" w:semiHidden="1" w:uiPriority="9" w:unhideWhenUsed="1" w:qFormat="1"/>
@@ -11125,7 +11140,6 @@
     <w:lsdException w:name="HTML Sample" w:semiHidden="1" w:unhideWhenUsed="1"/>
     <w:lsdException w:name="HTML Typewriter" w:semiHidden="1" w:unhideWhenUsed="1"/>
     <w:lsdException w:name="HTML Variable" w:semiHidden="1" w:unhideWhenUsed="1"/>
-    <w:lsdException w:name="Normal Table" w:semiHidden="1" w:unhideWhenUsed="1"/>
     <w:lsdException w:name="annotation subject" w:semiHidden="1" w:unhideWhenUsed="1"/>
     <w:lsdException w:name="No List" w:semiHidden="1" w:unhideWhenUsed="1"/>
     <w:lsdException w:name="Outline List 1" w:semiHidden="1" w:unhideWhenUsed="1"/>
@@ -11168,11 +11182,8 @@
     <w:lsdException w:name="Table Contemporary" w:semiHidden="1" w:unhideWhenUsed="1"/>
     <w:lsdException w:name="Table Elegant" w:semiHidden="1" w:unhideWhenUsed="1"/>
     <w:lsdException w:name="Table Professional" w:semiHidden="1" w:unhideWhenUsed="1"/>
-    <w:lsdException w:name="Table Subtle 1" w:semiHidden="1" w:unhideWhenUsed="1"/>
     <w:lsdException w:name="Table Subtle 2" w:semiHidden="1" w:unhideWhenUsed="1"/>
     <w:lsdException w:name="Table Web 1" w:semiHidden="1" w:unhideWhenUsed="1"/>
-    <w:lsdException w:name="Table Web 2" w:semiHidden="1" w:unhideWhenUsed="1"/>
-    <w:lsdException w:name="Table Web 3" w:semiHidden="1" w:unhideWhenUsed="1"/>
     <w:lsdException w:name="Balloon Text" w:semiHidden="1" w:unhideWhenUsed="1"/>
     <w:lsdException w:name="Table Grid" w:uiPriority="39"/>
     <w:lsdException w:name="Table Theme" w:semiHidden="1" w:unhideWhenUsed="1"/>
@@ -11391,6 +11402,11 @@
     <w:lsdException w:name="List Table 5 Dark Accent 6" w:uiPriority="50"/>
     <w:lsdException w:name="List Table 6 Colorful Accent 6" w:uiPriority="51"/>
     <w:lsdException w:name="List Table 7 Colorful Accent 6" w:uiPriority="52"/>
+    <w:lsdException w:name="Mention" w:semiHidden="1" w:unhideWhenUsed="1"/>
+    <w:lsdException w:name="Smart Hyperlink" w:semiHidden="1" w:unhideWhenUsed="1"/>
+    <w:lsdException w:name="Hashtag" w:semiHidden="1" w:unhideWhenUsed="1"/>
+    <w:lsdException w:name="Unresolved Mention" w:semiHidden="1" w:unhideWhenUsed="1"/>
+    <w:lsdException w:name="Smart Link" w:semiHidden="1" w:unhideWhenUsed="1"/>
   </w:latentStyles>
   <w:style w:type="paragraph" w:default="1" w:styleId="Normal">
     <w:name w:val="Normal"/>
@@ -12068,7 +12084,7 @@
 </file>
 
 <file path=customXml/itemProps1.xml><?xml version="1.0" encoding="utf-8"?>
-<ds:datastoreItem xmlns:ds="http://schemas.openxmlformats.org/officeDocument/2006/customXml" ds:itemID="{6B381E08-99E3-44F4-AD46-076710BF75A9}">
+<ds:datastoreItem xmlns:ds="http://schemas.openxmlformats.org/officeDocument/2006/customXml" ds:itemID="{2E7A73CC-2AE4-44A8-A0C2-FF9800D21AB5}">
   <ds:schemaRefs>
     <ds:schemaRef ds:uri="http://schemas.openxmlformats.org/officeDocument/2006/bibliography"/>
   </ds:schemaRefs>

</xml_diff>